<commit_message>
23.09.21 20.24 PropsType pizza 5.4
</commit_message>
<xml_diff>
--- a/docs/Библиотеки.docx
+++ b/docs/Библиотеки.docx
@@ -113,22 +113,109 @@
         <w:t>3.classnames</w:t>
       </w:r>
       <w:proofErr w:type="gramEnd"/>
+      <w:r>
+        <w:rPr>
+          <w:sz w:val="72"/>
+          <w:szCs w:val="72"/>
+          <w:lang w:val="en-US"/>
+        </w:rPr>
+        <w:t>.</w:t>
+      </w:r>
     </w:p>
     <w:p>
       <w:pPr>
         <w:rPr>
           <w:sz w:val="72"/>
           <w:szCs w:val="72"/>
-          <w:lang w:val="en-US"/>
         </w:rPr>
       </w:pPr>
       <w:r>
         <w:rPr>
           <w:sz w:val="72"/>
           <w:szCs w:val="72"/>
-          <w:lang w:val="en-US"/>
-        </w:rPr>
-        <w:t>4.axios</w:t>
+        </w:rPr>
+        <w:t>4.</w:t>
+      </w:r>
+      <w:proofErr w:type="spellStart"/>
+      <w:r>
+        <w:rPr>
+          <w:sz w:val="72"/>
+          <w:szCs w:val="72"/>
+          <w:lang w:val="en-US"/>
+        </w:rPr>
+        <w:t>axios</w:t>
+      </w:r>
+      <w:proofErr w:type="spellEnd"/>
+      <w:r>
+        <w:rPr>
+          <w:sz w:val="72"/>
+          <w:szCs w:val="72"/>
+        </w:rPr>
+        <w:t>.</w:t>
+      </w:r>
+    </w:p>
+    <w:p>
+      <w:pPr>
+        <w:rPr>
+          <w:sz w:val="72"/>
+          <w:szCs w:val="72"/>
+          <w:lang w:val="en-US"/>
+        </w:rPr>
+      </w:pPr>
+      <w:r>
+        <w:rPr>
+          <w:sz w:val="72"/>
+          <w:szCs w:val="72"/>
+        </w:rPr>
+        <w:t>5.</w:t>
+      </w:r>
+      <w:r>
+        <w:rPr>
+          <w:sz w:val="72"/>
+          <w:szCs w:val="72"/>
+          <w:lang w:val="en-US"/>
+        </w:rPr>
+        <w:t>prop</w:t>
+      </w:r>
+      <w:r>
+        <w:rPr>
+          <w:sz w:val="72"/>
+          <w:szCs w:val="72"/>
+        </w:rPr>
+        <w:t>-</w:t>
+      </w:r>
+      <w:r>
+        <w:rPr>
+          <w:sz w:val="72"/>
+          <w:szCs w:val="72"/>
+          <w:lang w:val="en-US"/>
+        </w:rPr>
+        <w:t>types</w:t>
+      </w:r>
+      <w:r>
+        <w:rPr>
+          <w:sz w:val="72"/>
+          <w:szCs w:val="72"/>
+        </w:rPr>
+        <w:t xml:space="preserve">-встроенная в </w:t>
+      </w:r>
+      <w:proofErr w:type="spellStart"/>
+      <w:proofErr w:type="gramStart"/>
+      <w:r>
+        <w:rPr>
+          <w:sz w:val="72"/>
+          <w:szCs w:val="72"/>
+        </w:rPr>
+        <w:t>реакт</w:t>
+      </w:r>
+      <w:proofErr w:type="spellEnd"/>
+      <w:proofErr w:type="gramEnd"/>
+      <w:r>
+        <w:rPr>
+          <w:sz w:val="72"/>
+          <w:szCs w:val="72"/>
+        </w:rPr>
+        <w:t xml:space="preserve"> библиотека.</w:t>
       </w:r>
       <w:bookmarkStart w:id="0" w:name="_GoBack"/>
       <w:bookmarkEnd w:id="0"/>

</xml_diff>

<commit_message>
26.09.21 1.11 redux with hooks 7.1
</commit_message>
<xml_diff>
--- a/docs/Библиотеки.docx
+++ b/docs/Библиотеки.docx
@@ -217,8 +217,70 @@
         </w:rPr>
         <w:t xml:space="preserve"> библиотека.</w:t>
       </w:r>
+    </w:p>
+    <w:p>
+      <w:pPr>
+        <w:rPr>
+          <w:sz w:val="72"/>
+          <w:szCs w:val="72"/>
+          <w:lang w:val="en-US"/>
+        </w:rPr>
+      </w:pPr>
+      <w:proofErr w:type="gramStart"/>
+      <w:r>
+        <w:rPr>
+          <w:sz w:val="72"/>
+          <w:szCs w:val="72"/>
+          <w:lang w:val="en-US"/>
+        </w:rPr>
+        <w:t>6.react</w:t>
+      </w:r>
+      <w:proofErr w:type="gramEnd"/>
+      <w:r>
+        <w:rPr>
+          <w:sz w:val="72"/>
+          <w:szCs w:val="72"/>
+          <w:lang w:val="en-US"/>
+        </w:rPr>
+        <w:t>-redux.</w:t>
+      </w:r>
+    </w:p>
+    <w:p>
+      <w:pPr>
+        <w:rPr>
+          <w:sz w:val="72"/>
+          <w:szCs w:val="72"/>
+          <w:lang w:val="en-US"/>
+        </w:rPr>
+      </w:pPr>
+      <w:r>
+        <w:rPr>
+          <w:sz w:val="72"/>
+          <w:szCs w:val="72"/>
+          <w:lang w:val="en-US"/>
+        </w:rPr>
+        <w:t xml:space="preserve">          </w:t>
+      </w:r>
       <w:bookmarkStart w:id="0" w:name="_GoBack"/>
       <w:bookmarkEnd w:id="0"/>
+    </w:p>
+    <w:p>
+      <w:pPr>
+        <w:rPr>
+          <w:sz w:val="72"/>
+          <w:szCs w:val="72"/>
+          <w:lang w:val="en-US"/>
+        </w:rPr>
+      </w:pPr>
+    </w:p>
+    <w:p>
+      <w:pPr>
+        <w:rPr>
+          <w:sz w:val="72"/>
+          <w:szCs w:val="72"/>
+          <w:lang w:val="en-US"/>
+        </w:rPr>
+      </w:pPr>
     </w:p>
     <w:sectPr>
       <w:pgSz w:w="11906" w:h="16838"/>

</xml_diff>